<commit_message>
atualizacao do doc e do mplab code
</commit_message>
<xml_diff>
--- a/doc/PROJETO.docx
+++ b/doc/PROJETO.docx
@@ -746,7 +746,29 @@
                 <w:szCs w:val="22"/>
                 <w:lang w:val="pt-BR" w:eastAsia="en-US" w:bidi="ar-SA"/>
               </w:rPr>
-              <w:t>RF03: deve é alimentado por pela rede de energia;</w:t>
+              <w:t xml:space="preserve">RF03: deve </w:t>
+            </w:r>
+            <w:r>
+              <w:rPr>
+                <w:rFonts w:eastAsia="Calibri"/>
+                <w:color w:val="7F7F7F"/>
+                <w:kern w:val="0"/>
+                <w:sz w:val="22"/>
+                <w:szCs w:val="22"/>
+                <w:lang w:val="pt-BR" w:eastAsia="en-US" w:bidi="ar-SA"/>
+              </w:rPr>
+              <w:t>ser</w:t>
+            </w:r>
+            <w:r>
+              <w:rPr>
+                <w:rFonts w:eastAsia="Calibri"/>
+                <w:color w:val="7F7F7F"/>
+                <w:kern w:val="0"/>
+                <w:sz w:val="22"/>
+                <w:szCs w:val="22"/>
+                <w:lang w:val="pt-BR" w:eastAsia="en-US" w:bidi="ar-SA"/>
+              </w:rPr>
+              <w:t xml:space="preserve"> alimentado pela rede de energia;</w:t>
             </w:r>
           </w:p>
           <w:p>
@@ -802,91 +824,179 @@
                 <w:szCs w:val="22"/>
                 <w:lang w:val="pt-BR" w:eastAsia="en-US" w:bidi="ar-SA"/>
               </w:rPr>
-              <w:t>RD05: O sistema deve saber identificar quando há algum entupimento e avisar o usuário de alguma forma quando isso ocorre;</w:t>
-            </w:r>
-          </w:p>
-          <w:p>
-            <w:pPr>
-              <w:pStyle w:val="Normal"/>
-              <w:widowControl w:val="false"/>
-              <w:suppressAutoHyphens w:val="true"/>
-              <w:spacing w:lineRule="auto" w:line="240" w:before="0" w:after="0"/>
-              <w:jc w:val="left"/>
-              <w:rPr>
-                <w:rFonts w:eastAsia="Calibri"/>
-                <w:color w:val="7F7F7F"/>
-                <w:kern w:val="0"/>
-                <w:sz w:val="22"/>
-                <w:szCs w:val="22"/>
-                <w:lang w:val="pt-BR" w:eastAsia="en-US" w:bidi="ar-SA"/>
-              </w:rPr>
-            </w:pPr>
-            <w:r>
-              <w:rPr>
-                <w:rFonts w:eastAsia="Calibri"/>
-                <w:color w:val="7F7F7F"/>
-                <w:kern w:val="0"/>
-                <w:sz w:val="22"/>
-                <w:szCs w:val="22"/>
-                <w:lang w:val="pt-BR" w:eastAsia="en-US" w:bidi="ar-SA"/>
-              </w:rPr>
-              <w:t>RD06: vai enviar os dados para uma página web através de um ESP32</w:t>
-            </w:r>
-          </w:p>
-          <w:p>
-            <w:pPr>
-              <w:pStyle w:val="Normal"/>
-              <w:widowControl w:val="false"/>
-              <w:suppressAutoHyphens w:val="true"/>
-              <w:spacing w:lineRule="auto" w:line="240" w:before="0" w:after="0"/>
-              <w:jc w:val="left"/>
-              <w:rPr>
-                <w:rFonts w:eastAsia="Calibri"/>
-                <w:color w:val="7F7F7F"/>
-                <w:kern w:val="0"/>
-                <w:sz w:val="22"/>
-                <w:szCs w:val="22"/>
-                <w:lang w:val="pt-BR" w:eastAsia="en-US" w:bidi="ar-SA"/>
-              </w:rPr>
-            </w:pPr>
-            <w:r>
-              <w:rPr>
-                <w:rFonts w:eastAsia="Calibri"/>
-                <w:color w:val="7F7F7F"/>
-                <w:kern w:val="0"/>
-                <w:sz w:val="22"/>
-                <w:szCs w:val="22"/>
-                <w:lang w:val="pt-BR" w:eastAsia="en-US" w:bidi="ar-SA"/>
-              </w:rPr>
-              <w:t>RD07: o sistema deve observar continuamente o nível da água</w:t>
-            </w:r>
-          </w:p>
-          <w:p>
-            <w:pPr>
-              <w:pStyle w:val="Normal"/>
-              <w:widowControl w:val="false"/>
-              <w:suppressAutoHyphens w:val="true"/>
-              <w:spacing w:lineRule="auto" w:line="240" w:before="0" w:after="0"/>
-              <w:jc w:val="left"/>
-              <w:rPr>
-                <w:rFonts w:eastAsia="Calibri"/>
-                <w:color w:val="7F7F7F"/>
-                <w:kern w:val="0"/>
-                <w:sz w:val="22"/>
-                <w:szCs w:val="22"/>
-                <w:lang w:val="pt-BR" w:eastAsia="en-US" w:bidi="ar-SA"/>
-              </w:rPr>
-            </w:pPr>
-            <w:r>
-              <w:rPr>
-                <w:rFonts w:eastAsia="Calibri"/>
-                <w:color w:val="7F7F7F"/>
-                <w:kern w:val="0"/>
-                <w:sz w:val="22"/>
-                <w:szCs w:val="22"/>
-                <w:lang w:val="pt-BR" w:eastAsia="en-US" w:bidi="ar-SA"/>
-              </w:rPr>
-              <w:t>RD08: o sistema irá reservar o histórico do sensor por 1 mês</w:t>
+              <w:t>R</w:t>
+            </w:r>
+            <w:r>
+              <w:rPr>
+                <w:rFonts w:eastAsia="Calibri"/>
+                <w:color w:val="7F7F7F"/>
+                <w:kern w:val="0"/>
+                <w:sz w:val="22"/>
+                <w:szCs w:val="22"/>
+                <w:lang w:val="pt-BR" w:eastAsia="en-US" w:bidi="ar-SA"/>
+              </w:rPr>
+              <w:t>F</w:t>
+            </w:r>
+            <w:r>
+              <w:rPr>
+                <w:rFonts w:eastAsia="Calibri"/>
+                <w:color w:val="7F7F7F"/>
+                <w:kern w:val="0"/>
+                <w:sz w:val="22"/>
+                <w:szCs w:val="22"/>
+                <w:lang w:val="pt-BR" w:eastAsia="en-US" w:bidi="ar-SA"/>
+              </w:rPr>
+              <w:t>05: O sistema deve saber identificar quando há algum entupimento e avisar o usuário de alguma forma quando isso ocorre;</w:t>
+            </w:r>
+          </w:p>
+          <w:p>
+            <w:pPr>
+              <w:pStyle w:val="Normal"/>
+              <w:widowControl w:val="false"/>
+              <w:suppressAutoHyphens w:val="true"/>
+              <w:spacing w:lineRule="auto" w:line="240" w:before="0" w:after="0"/>
+              <w:jc w:val="left"/>
+              <w:rPr>
+                <w:rFonts w:eastAsia="Calibri"/>
+                <w:color w:val="7F7F7F"/>
+                <w:kern w:val="0"/>
+                <w:sz w:val="22"/>
+                <w:szCs w:val="22"/>
+                <w:lang w:val="pt-BR" w:eastAsia="en-US" w:bidi="ar-SA"/>
+              </w:rPr>
+            </w:pPr>
+            <w:r>
+              <w:rPr>
+                <w:rFonts w:eastAsia="Calibri"/>
+                <w:color w:val="7F7F7F"/>
+                <w:kern w:val="0"/>
+                <w:sz w:val="22"/>
+                <w:szCs w:val="22"/>
+                <w:lang w:val="pt-BR" w:eastAsia="en-US" w:bidi="ar-SA"/>
+              </w:rPr>
+              <w:t>R</w:t>
+            </w:r>
+            <w:r>
+              <w:rPr>
+                <w:rFonts w:eastAsia="Calibri"/>
+                <w:color w:val="7F7F7F"/>
+                <w:kern w:val="0"/>
+                <w:sz w:val="22"/>
+                <w:szCs w:val="22"/>
+                <w:lang w:val="pt-BR" w:eastAsia="en-US" w:bidi="ar-SA"/>
+              </w:rPr>
+              <w:t>F</w:t>
+            </w:r>
+            <w:r>
+              <w:rPr>
+                <w:rFonts w:eastAsia="Calibri"/>
+                <w:color w:val="7F7F7F"/>
+                <w:kern w:val="0"/>
+                <w:sz w:val="22"/>
+                <w:szCs w:val="22"/>
+                <w:lang w:val="pt-BR" w:eastAsia="en-US" w:bidi="ar-SA"/>
+              </w:rPr>
+              <w:t>06: vai enviar os dados para uma página web através de um ESP32</w:t>
+            </w:r>
+          </w:p>
+          <w:p>
+            <w:pPr>
+              <w:pStyle w:val="Normal"/>
+              <w:widowControl w:val="false"/>
+              <w:suppressAutoHyphens w:val="true"/>
+              <w:spacing w:lineRule="auto" w:line="240" w:before="0" w:after="0"/>
+              <w:jc w:val="left"/>
+              <w:rPr>
+                <w:rFonts w:eastAsia="Calibri"/>
+                <w:color w:val="7F7F7F"/>
+                <w:kern w:val="0"/>
+                <w:sz w:val="22"/>
+                <w:szCs w:val="22"/>
+                <w:lang w:val="pt-BR" w:eastAsia="en-US" w:bidi="ar-SA"/>
+              </w:rPr>
+            </w:pPr>
+            <w:r>
+              <w:rPr>
+                <w:rFonts w:eastAsia="Calibri"/>
+                <w:color w:val="7F7F7F"/>
+                <w:kern w:val="0"/>
+                <w:sz w:val="22"/>
+                <w:szCs w:val="22"/>
+                <w:lang w:val="pt-BR" w:eastAsia="en-US" w:bidi="ar-SA"/>
+              </w:rPr>
+              <w:t>R</w:t>
+            </w:r>
+            <w:r>
+              <w:rPr>
+                <w:rFonts w:eastAsia="Calibri"/>
+                <w:color w:val="7F7F7F"/>
+                <w:kern w:val="0"/>
+                <w:sz w:val="22"/>
+                <w:szCs w:val="22"/>
+                <w:lang w:val="pt-BR" w:eastAsia="en-US" w:bidi="ar-SA"/>
+              </w:rPr>
+              <w:t>F</w:t>
+            </w:r>
+            <w:r>
+              <w:rPr>
+                <w:rFonts w:eastAsia="Calibri"/>
+                <w:color w:val="7F7F7F"/>
+                <w:kern w:val="0"/>
+                <w:sz w:val="22"/>
+                <w:szCs w:val="22"/>
+                <w:lang w:val="pt-BR" w:eastAsia="en-US" w:bidi="ar-SA"/>
+              </w:rPr>
+              <w:t>07: o sistema deve observar continuamente o nível da água</w:t>
+            </w:r>
+          </w:p>
+          <w:p>
+            <w:pPr>
+              <w:pStyle w:val="Normal"/>
+              <w:widowControl w:val="false"/>
+              <w:suppressAutoHyphens w:val="true"/>
+              <w:spacing w:lineRule="auto" w:line="240" w:before="0" w:after="0"/>
+              <w:jc w:val="left"/>
+              <w:rPr>
+                <w:rFonts w:eastAsia="Calibri"/>
+                <w:color w:val="7F7F7F"/>
+                <w:kern w:val="0"/>
+                <w:sz w:val="22"/>
+                <w:szCs w:val="22"/>
+                <w:lang w:val="pt-BR" w:eastAsia="en-US" w:bidi="ar-SA"/>
+              </w:rPr>
+            </w:pPr>
+            <w:r>
+              <w:rPr>
+                <w:rFonts w:eastAsia="Calibri"/>
+                <w:color w:val="7F7F7F"/>
+                <w:kern w:val="0"/>
+                <w:sz w:val="22"/>
+                <w:szCs w:val="22"/>
+                <w:lang w:val="pt-BR" w:eastAsia="en-US" w:bidi="ar-SA"/>
+              </w:rPr>
+              <w:t>R</w:t>
+            </w:r>
+            <w:r>
+              <w:rPr>
+                <w:rFonts w:eastAsia="Calibri"/>
+                <w:color w:val="7F7F7F"/>
+                <w:kern w:val="0"/>
+                <w:sz w:val="22"/>
+                <w:szCs w:val="22"/>
+                <w:lang w:val="pt-BR" w:eastAsia="en-US" w:bidi="ar-SA"/>
+              </w:rPr>
+              <w:t>F</w:t>
+            </w:r>
+            <w:r>
+              <w:rPr>
+                <w:rFonts w:eastAsia="Calibri"/>
+                <w:color w:val="7F7F7F"/>
+                <w:kern w:val="0"/>
+                <w:sz w:val="22"/>
+                <w:szCs w:val="22"/>
+                <w:lang w:val="pt-BR" w:eastAsia="en-US" w:bidi="ar-SA"/>
+              </w:rPr>
+              <w:t>08: o sistema irá reservar o histórico do sensor por 1 mês</w:t>
             </w:r>
           </w:p>
           <w:p>
@@ -1793,7 +1903,7 @@
             <w:tblPr>
               <w:tblW w:w="5000" w:type="pct"/>
               <w:jc w:val="left"/>
-              <w:tblInd w:w="-5" w:type="dxa"/>
+              <w:tblInd w:w="0" w:type="dxa"/>
               <w:tblLayout w:type="fixed"/>
               <w:tblCellMar>
                 <w:top w:w="55" w:type="dxa"/>
@@ -1804,9 +1914,9 @@
             </w:tblPr>
             <w:tblGrid>
               <w:gridCol w:w="2069"/>
+              <w:gridCol w:w="2069"/>
               <w:gridCol w:w="2070"/>
               <w:gridCol w:w="2069"/>
-              <w:gridCol w:w="2070"/>
             </w:tblGrid>
             <w:tr>
               <w:trPr/>
@@ -1822,12 +1932,35 @@
                 <w:p>
                   <w:pPr>
                     <w:pStyle w:val="Contedodatabela"/>
+                    <w:widowControl w:val="false"/>
                     <w:spacing w:before="0" w:after="160"/>
                     <w:rPr/>
                   </w:pPr>
                   <w:r>
                     <w:rPr/>
                     <w:t>PIC16F877A</w:t>
+                  </w:r>
+                </w:p>
+              </w:tc>
+              <w:tc>
+                <w:tcPr>
+                  <w:tcW w:w="2069" w:type="dxa"/>
+                  <w:tcBorders>
+                    <w:top w:val="single" w:sz="4" w:space="0" w:color="000000"/>
+                    <w:left w:val="single" w:sz="4" w:space="0" w:color="000000"/>
+                    <w:bottom w:val="single" w:sz="4" w:space="0" w:color="000000"/>
+                  </w:tcBorders>
+                </w:tcPr>
+                <w:p>
+                  <w:pPr>
+                    <w:pStyle w:val="Contedodatabela"/>
+                    <w:widowControl w:val="false"/>
+                    <w:spacing w:before="0" w:after="160"/>
+                    <w:rPr/>
+                  </w:pPr>
+                  <w:r>
+                    <w:rPr/>
+                    <w:t>Entrada/Saída</w:t>
                   </w:r>
                 </w:p>
               </w:tc>
@@ -1843,12 +1976,13 @@
                 <w:p>
                   <w:pPr>
                     <w:pStyle w:val="Contedodatabela"/>
+                    <w:widowControl w:val="false"/>
                     <w:spacing w:before="0" w:after="160"/>
                     <w:rPr/>
                   </w:pPr>
                   <w:r>
                     <w:rPr/>
-                    <w:t>Entrada/Saída</w:t>
+                    <w:t>Nível lógico</w:t>
                   </w:r>
                 </w:p>
               </w:tc>
@@ -1859,33 +1993,13 @@
                     <w:top w:val="single" w:sz="4" w:space="0" w:color="000000"/>
                     <w:left w:val="single" w:sz="4" w:space="0" w:color="000000"/>
                     <w:bottom w:val="single" w:sz="4" w:space="0" w:color="000000"/>
-                  </w:tcBorders>
-                </w:tcPr>
-                <w:p>
-                  <w:pPr>
-                    <w:pStyle w:val="Contedodatabela"/>
-                    <w:spacing w:before="0" w:after="160"/>
-                    <w:rPr/>
-                  </w:pPr>
-                  <w:r>
-                    <w:rPr/>
-                    <w:t>Nível lógico</w:t>
-                  </w:r>
-                </w:p>
-              </w:tc>
-              <w:tc>
-                <w:tcPr>
-                  <w:tcW w:w="2070" w:type="dxa"/>
-                  <w:tcBorders>
-                    <w:top w:val="single" w:sz="4" w:space="0" w:color="000000"/>
-                    <w:left w:val="single" w:sz="4" w:space="0" w:color="000000"/>
-                    <w:bottom w:val="single" w:sz="4" w:space="0" w:color="000000"/>
                     <w:right w:val="single" w:sz="4" w:space="0" w:color="000000"/>
                   </w:tcBorders>
                 </w:tcPr>
                 <w:p>
                   <w:pPr>
                     <w:pStyle w:val="Contedodatabela"/>
+                    <w:widowControl w:val="false"/>
                     <w:spacing w:before="0" w:after="160"/>
                     <w:rPr/>
                   </w:pPr>
@@ -1921,6 +2035,27 @@
               </w:tc>
               <w:tc>
                 <w:tcPr>
+                  <w:tcW w:w="2069" w:type="dxa"/>
+                  <w:tcBorders>
+                    <w:left w:val="single" w:sz="4" w:space="0" w:color="000000"/>
+                    <w:bottom w:val="single" w:sz="4" w:space="0" w:color="000000"/>
+                  </w:tcBorders>
+                </w:tcPr>
+                <w:p>
+                  <w:pPr>
+                    <w:pStyle w:val="Contedodatabela"/>
+                    <w:widowControl w:val="false"/>
+                    <w:suppressLineNumbers/>
+                    <w:spacing w:before="0" w:after="160"/>
+                    <w:rPr/>
+                  </w:pPr>
+                  <w:r>
+                    <w:rPr/>
+                  </w:r>
+                </w:p>
+              </w:tc>
+              <w:tc>
+                <w:tcPr>
                   <w:tcW w:w="2070" w:type="dxa"/>
                   <w:tcBorders>
                     <w:left w:val="single" w:sz="4" w:space="0" w:color="000000"/>
@@ -1943,27 +2078,6 @@
               <w:tc>
                 <w:tcPr>
                   <w:tcW w:w="2069" w:type="dxa"/>
-                  <w:tcBorders>
-                    <w:left w:val="single" w:sz="4" w:space="0" w:color="000000"/>
-                    <w:bottom w:val="single" w:sz="4" w:space="0" w:color="000000"/>
-                  </w:tcBorders>
-                </w:tcPr>
-                <w:p>
-                  <w:pPr>
-                    <w:pStyle w:val="Contedodatabela"/>
-                    <w:widowControl w:val="false"/>
-                    <w:suppressLineNumbers/>
-                    <w:spacing w:before="0" w:after="160"/>
-                    <w:rPr/>
-                  </w:pPr>
-                  <w:r>
-                    <w:rPr/>
-                  </w:r>
-                </w:p>
-              </w:tc>
-              <w:tc>
-                <w:tcPr>
-                  <w:tcW w:w="2070" w:type="dxa"/>
                   <w:tcBorders>
                     <w:left w:val="single" w:sz="4" w:space="0" w:color="000000"/>
                     <w:bottom w:val="single" w:sz="4" w:space="0" w:color="000000"/>
@@ -2009,6 +2123,27 @@
               </w:tc>
               <w:tc>
                 <w:tcPr>
+                  <w:tcW w:w="2069" w:type="dxa"/>
+                  <w:tcBorders>
+                    <w:left w:val="single" w:sz="4" w:space="0" w:color="000000"/>
+                    <w:bottom w:val="single" w:sz="4" w:space="0" w:color="000000"/>
+                  </w:tcBorders>
+                </w:tcPr>
+                <w:p>
+                  <w:pPr>
+                    <w:pStyle w:val="Contedodatabela"/>
+                    <w:widowControl w:val="false"/>
+                    <w:suppressLineNumbers/>
+                    <w:spacing w:before="0" w:after="160"/>
+                    <w:rPr/>
+                  </w:pPr>
+                  <w:r>
+                    <w:rPr/>
+                  </w:r>
+                </w:p>
+              </w:tc>
+              <w:tc>
+                <w:tcPr>
                   <w:tcW w:w="2070" w:type="dxa"/>
                   <w:tcBorders>
                     <w:left w:val="single" w:sz="4" w:space="0" w:color="000000"/>
@@ -2031,27 +2166,6 @@
               <w:tc>
                 <w:tcPr>
                   <w:tcW w:w="2069" w:type="dxa"/>
-                  <w:tcBorders>
-                    <w:left w:val="single" w:sz="4" w:space="0" w:color="000000"/>
-                    <w:bottom w:val="single" w:sz="4" w:space="0" w:color="000000"/>
-                  </w:tcBorders>
-                </w:tcPr>
-                <w:p>
-                  <w:pPr>
-                    <w:pStyle w:val="Contedodatabela"/>
-                    <w:widowControl w:val="false"/>
-                    <w:suppressLineNumbers/>
-                    <w:spacing w:before="0" w:after="160"/>
-                    <w:rPr/>
-                  </w:pPr>
-                  <w:r>
-                    <w:rPr/>
-                  </w:r>
-                </w:p>
-              </w:tc>
-              <w:tc>
-                <w:tcPr>
-                  <w:tcW w:w="2070" w:type="dxa"/>
                   <w:tcBorders>
                     <w:left w:val="single" w:sz="4" w:space="0" w:color="000000"/>
                     <w:bottom w:val="single" w:sz="4" w:space="0" w:color="000000"/>
@@ -2097,6 +2211,27 @@
               </w:tc>
               <w:tc>
                 <w:tcPr>
+                  <w:tcW w:w="2069" w:type="dxa"/>
+                  <w:tcBorders>
+                    <w:left w:val="single" w:sz="4" w:space="0" w:color="000000"/>
+                    <w:bottom w:val="single" w:sz="4" w:space="0" w:color="000000"/>
+                  </w:tcBorders>
+                </w:tcPr>
+                <w:p>
+                  <w:pPr>
+                    <w:pStyle w:val="Contedodatabela"/>
+                    <w:widowControl w:val="false"/>
+                    <w:suppressLineNumbers/>
+                    <w:spacing w:before="0" w:after="160"/>
+                    <w:rPr/>
+                  </w:pPr>
+                  <w:r>
+                    <w:rPr/>
+                  </w:r>
+                </w:p>
+              </w:tc>
+              <w:tc>
+                <w:tcPr>
                   <w:tcW w:w="2070" w:type="dxa"/>
                   <w:tcBorders>
                     <w:left w:val="single" w:sz="4" w:space="0" w:color="000000"/>
@@ -2119,27 +2254,6 @@
               <w:tc>
                 <w:tcPr>
                   <w:tcW w:w="2069" w:type="dxa"/>
-                  <w:tcBorders>
-                    <w:left w:val="single" w:sz="4" w:space="0" w:color="000000"/>
-                    <w:bottom w:val="single" w:sz="4" w:space="0" w:color="000000"/>
-                  </w:tcBorders>
-                </w:tcPr>
-                <w:p>
-                  <w:pPr>
-                    <w:pStyle w:val="Contedodatabela"/>
-                    <w:widowControl w:val="false"/>
-                    <w:suppressLineNumbers/>
-                    <w:spacing w:before="0" w:after="160"/>
-                    <w:rPr/>
-                  </w:pPr>
-                  <w:r>
-                    <w:rPr/>
-                  </w:r>
-                </w:p>
-              </w:tc>
-              <w:tc>
-                <w:tcPr>
-                  <w:tcW w:w="2070" w:type="dxa"/>
                   <w:tcBorders>
                     <w:left w:val="single" w:sz="4" w:space="0" w:color="000000"/>
                     <w:bottom w:val="single" w:sz="4" w:space="0" w:color="000000"/>
@@ -2185,6 +2299,27 @@
               </w:tc>
               <w:tc>
                 <w:tcPr>
+                  <w:tcW w:w="2069" w:type="dxa"/>
+                  <w:tcBorders>
+                    <w:left w:val="single" w:sz="4" w:space="0" w:color="000000"/>
+                    <w:bottom w:val="single" w:sz="4" w:space="0" w:color="000000"/>
+                  </w:tcBorders>
+                </w:tcPr>
+                <w:p>
+                  <w:pPr>
+                    <w:pStyle w:val="Contedodatabela"/>
+                    <w:widowControl w:val="false"/>
+                    <w:suppressLineNumbers/>
+                    <w:spacing w:before="0" w:after="160"/>
+                    <w:rPr/>
+                  </w:pPr>
+                  <w:r>
+                    <w:rPr/>
+                  </w:r>
+                </w:p>
+              </w:tc>
+              <w:tc>
+                <w:tcPr>
                   <w:tcW w:w="2070" w:type="dxa"/>
                   <w:tcBorders>
                     <w:left w:val="single" w:sz="4" w:space="0" w:color="000000"/>
@@ -2207,27 +2342,6 @@
               <w:tc>
                 <w:tcPr>
                   <w:tcW w:w="2069" w:type="dxa"/>
-                  <w:tcBorders>
-                    <w:left w:val="single" w:sz="4" w:space="0" w:color="000000"/>
-                    <w:bottom w:val="single" w:sz="4" w:space="0" w:color="000000"/>
-                  </w:tcBorders>
-                </w:tcPr>
-                <w:p>
-                  <w:pPr>
-                    <w:pStyle w:val="Contedodatabela"/>
-                    <w:widowControl w:val="false"/>
-                    <w:suppressLineNumbers/>
-                    <w:spacing w:before="0" w:after="160"/>
-                    <w:rPr/>
-                  </w:pPr>
-                  <w:r>
-                    <w:rPr/>
-                  </w:r>
-                </w:p>
-              </w:tc>
-              <w:tc>
-                <w:tcPr>
-                  <w:tcW w:w="2070" w:type="dxa"/>
                   <w:tcBorders>
                     <w:left w:val="single" w:sz="4" w:space="0" w:color="000000"/>
                     <w:bottom w:val="single" w:sz="4" w:space="0" w:color="000000"/>
@@ -2474,18 +2588,7 @@
                 <w:szCs w:val="22"/>
                 <w:lang w:val="pt-BR" w:eastAsia="en-US" w:bidi="ar-SA"/>
               </w:rPr>
-              <w:t xml:space="preserve">RT01: </w:t>
-            </w:r>
-            <w:r>
-              <w:rPr>
-                <w:rFonts w:eastAsia="Calibri"/>
-                <w:color w:val="000000"/>
-                <w:kern w:val="0"/>
-                <w:sz w:val="22"/>
-                <w:szCs w:val="22"/>
-                <w:lang w:val="pt-BR" w:eastAsia="en-US" w:bidi="ar-SA"/>
-              </w:rPr>
-              <w:t>modificar, enquanto o programa estive rodando, o nível da água e observar o envio da mensagem</w:t>
+              <w:t>RT01: modificar, enquanto o programa estive rodando, o nível da água e observar o envio da mensagem</w:t>
             </w:r>
             <w:r>
               <w:rPr>
@@ -2529,18 +2632,91 @@
                 <w:szCs w:val="22"/>
                 <w:lang w:val="pt-BR" w:eastAsia="en-US" w:bidi="ar-SA"/>
               </w:rPr>
-              <w:t xml:space="preserve">RT02: </w:t>
-            </w:r>
-            <w:r>
-              <w:rPr>
-                <w:rFonts w:eastAsia="Calibri"/>
-                <w:color w:val="000000"/>
-                <w:kern w:val="0"/>
-                <w:sz w:val="22"/>
-                <w:szCs w:val="22"/>
-                <w:lang w:val="pt-BR" w:eastAsia="en-US" w:bidi="ar-SA"/>
-              </w:rPr>
-              <w:t xml:space="preserve">verificar a vedação e a impermeabilidade das peças </w:t>
+              <w:t>RT02: verificar a vedação e a impermeabilidade das peças [RF02]</w:t>
+            </w:r>
+          </w:p>
+          <w:p>
+            <w:pPr>
+              <w:pStyle w:val="Normal"/>
+              <w:widowControl w:val="false"/>
+              <w:suppressAutoHyphens w:val="true"/>
+              <w:spacing w:lineRule="auto" w:line="240" w:before="0" w:after="0"/>
+              <w:jc w:val="left"/>
+              <w:rPr/>
+            </w:pPr>
+            <w:r>
+              <w:rPr>
+                <w:rFonts w:eastAsia="Calibri"/>
+                <w:color w:val="000000"/>
+                <w:kern w:val="0"/>
+                <w:sz w:val="22"/>
+                <w:szCs w:val="22"/>
+                <w:lang w:val="pt-BR" w:eastAsia="en-US" w:bidi="ar-SA"/>
+              </w:rPr>
+              <w:t xml:space="preserve">RT03: </w:t>
+            </w:r>
+            <w:r>
+              <w:rPr>
+                <w:rFonts w:eastAsia="Calibri"/>
+                <w:color w:val="000000"/>
+                <w:kern w:val="0"/>
+                <w:sz w:val="22"/>
+                <w:szCs w:val="22"/>
+                <w:lang w:val="pt-BR" w:eastAsia="en-US" w:bidi="ar-SA"/>
+              </w:rPr>
+              <w:t xml:space="preserve">garantir </w:t>
+            </w:r>
+            <w:r>
+              <w:rPr>
+                <w:rFonts w:eastAsia="Calibri"/>
+                <w:color w:val="000000"/>
+                <w:kern w:val="0"/>
+                <w:sz w:val="22"/>
+                <w:szCs w:val="22"/>
+                <w:lang w:val="pt-BR" w:eastAsia="en-US" w:bidi="ar-SA"/>
+              </w:rPr>
+              <w:t>que a voltagem certa 5V esteja chegando no pino de alimentação</w:t>
+            </w:r>
+            <w:r>
+              <w:rPr>
+                <w:rFonts w:eastAsia="Calibri"/>
+                <w:color w:val="000000"/>
+                <w:kern w:val="0"/>
+                <w:sz w:val="22"/>
+                <w:szCs w:val="22"/>
+                <w:lang w:val="pt-BR" w:eastAsia="en-US" w:bidi="ar-SA"/>
+              </w:rPr>
+              <w:t xml:space="preserve"> [RF03]</w:t>
+            </w:r>
+          </w:p>
+          <w:p>
+            <w:pPr>
+              <w:pStyle w:val="Normal"/>
+              <w:widowControl w:val="false"/>
+              <w:suppressAutoHyphens w:val="true"/>
+              <w:spacing w:lineRule="auto" w:line="240" w:before="0" w:after="0"/>
+              <w:jc w:val="left"/>
+              <w:rPr>
+                <w:color w:val="000000"/>
+              </w:rPr>
+            </w:pPr>
+            <w:r>
+              <w:rPr>
+                <w:color w:val="000000"/>
+              </w:rPr>
+              <w:t xml:space="preserve">RT04: </w:t>
+            </w:r>
+            <w:r>
+              <w:rPr>
+                <w:color w:val="000000"/>
+              </w:rPr>
+              <w:t>verificar o alcance do roteador e a qualidade de conexão</w:t>
+            </w:r>
+            <w:r>
+              <w:rPr>
+                <w:color w:val="000000"/>
+              </w:rPr>
+              <w:t xml:space="preserve"> </w:t>
             </w:r>
             <w:r>
               <w:rPr>
@@ -2562,7 +2738,7 @@
                 <w:szCs w:val="22"/>
                 <w:lang w:val="pt-BR" w:eastAsia="en-US" w:bidi="ar-SA"/>
               </w:rPr>
-              <w:t>2</w:t>
+              <w:t>4</w:t>
             </w:r>
             <w:r>
               <w:rPr>
@@ -2583,30 +2759,33 @@
               <w:suppressAutoHyphens w:val="true"/>
               <w:spacing w:lineRule="auto" w:line="240" w:before="0" w:after="0"/>
               <w:jc w:val="left"/>
-              <w:rPr/>
-            </w:pPr>
-            <w:r>
-              <w:rPr>
-                <w:rFonts w:eastAsia="Calibri"/>
-                <w:color w:val="000000"/>
-                <w:kern w:val="0"/>
-                <w:sz w:val="22"/>
-                <w:szCs w:val="22"/>
-                <w:lang w:val="pt-BR" w:eastAsia="en-US" w:bidi="ar-SA"/>
-              </w:rPr>
-              <w:t xml:space="preserve">RT03: </w:t>
-            </w:r>
-            <w:r>
-              <w:rPr>
-                <w:rFonts w:eastAsia="Calibri"/>
-                <w:i/>
-                <w:color w:val="BFBFBF"/>
-                <w:kern w:val="0"/>
-                <w:sz w:val="22"/>
-                <w:szCs w:val="22"/>
-                <w:lang w:val="pt-BR" w:eastAsia="en-US" w:bidi="ar-SA"/>
-              </w:rPr>
-              <w:t xml:space="preserve">&lt;teste que testa a funcionalidade&gt; </w:t>
+              <w:rPr>
+                <w:color w:val="000000"/>
+              </w:rPr>
+            </w:pPr>
+            <w:r>
+              <w:rPr>
+                <w:color w:val="000000"/>
+              </w:rPr>
+              <w:t xml:space="preserve">RT05: </w:t>
+            </w:r>
+            <w:r>
+              <w:rPr>
+                <w:color w:val="000000"/>
+              </w:rPr>
+              <w:t xml:space="preserve">iniciar uma vazão de água e observar a sensibilidade, </w:t>
+            </w:r>
+            <w:r>
+              <w:rPr>
+                <w:color w:val="000000"/>
+              </w:rPr>
+              <w:t>depois obstruir a tubulação o funcionamento dos sensores</w:t>
+            </w:r>
+            <w:r>
+              <w:rPr>
+                <w:color w:val="000000"/>
+              </w:rPr>
+              <w:t xml:space="preserve"> </w:t>
             </w:r>
             <w:r>
               <w:rPr>
@@ -2628,7 +2807,7 @@
                 <w:szCs w:val="22"/>
                 <w:lang w:val="pt-BR" w:eastAsia="en-US" w:bidi="ar-SA"/>
               </w:rPr>
-              <w:t>3</w:t>
+              <w:t>5</w:t>
             </w:r>
             <w:r>
               <w:rPr>
@@ -2657,6 +2836,115 @@
               <w:rPr>
                 <w:color w:val="000000"/>
               </w:rPr>
+              <w:t xml:space="preserve">RT06: </w:t>
+            </w:r>
+            <w:r>
+              <w:rPr>
+                <w:color w:val="000000"/>
+              </w:rPr>
+              <w:t>verificar se há alteração de dados e o envio deles na página web</w:t>
+            </w:r>
+            <w:r>
+              <w:rPr>
+                <w:color w:val="000000"/>
+              </w:rPr>
+              <w:t xml:space="preserve"> </w:t>
+            </w:r>
+            <w:r>
+              <w:rPr>
+                <w:rFonts w:eastAsia="Calibri"/>
+                <w:color w:val="000000"/>
+                <w:kern w:val="0"/>
+                <w:sz w:val="22"/>
+                <w:szCs w:val="22"/>
+                <w:lang w:val="pt-BR" w:eastAsia="en-US" w:bidi="ar-SA"/>
+              </w:rPr>
+              <w:t>[RF0</w:t>
+            </w:r>
+            <w:r>
+              <w:rPr>
+                <w:rFonts w:eastAsia="Calibri"/>
+                <w:color w:val="000000"/>
+                <w:kern w:val="0"/>
+                <w:sz w:val="22"/>
+                <w:szCs w:val="22"/>
+                <w:lang w:val="pt-BR" w:eastAsia="en-US" w:bidi="ar-SA"/>
+              </w:rPr>
+              <w:t>6</w:t>
+            </w:r>
+            <w:r>
+              <w:rPr>
+                <w:rFonts w:eastAsia="Calibri"/>
+                <w:color w:val="000000"/>
+                <w:kern w:val="0"/>
+                <w:sz w:val="22"/>
+                <w:szCs w:val="22"/>
+                <w:lang w:val="pt-BR" w:eastAsia="en-US" w:bidi="ar-SA"/>
+              </w:rPr>
+              <w:t>]</w:t>
+            </w:r>
+          </w:p>
+          <w:p>
+            <w:pPr>
+              <w:pStyle w:val="Normal"/>
+              <w:widowControl w:val="false"/>
+              <w:suppressAutoHyphens w:val="true"/>
+              <w:spacing w:lineRule="auto" w:line="240" w:before="0" w:after="0"/>
+              <w:jc w:val="left"/>
+              <w:rPr>
+                <w:color w:val="000000"/>
+              </w:rPr>
+            </w:pPr>
+            <w:r>
+              <w:rPr>
+                <w:color w:val="000000"/>
+              </w:rPr>
+              <w:t xml:space="preserve">RT07: </w:t>
+            </w:r>
+            <w:r>
+              <w:rPr>
+                <w:color w:val="000000"/>
+              </w:rPr>
+              <w:t>modificar o nível da água e ver a velocidade que ele capta alteração</w:t>
+            </w:r>
+            <w:r>
+              <w:rPr>
+                <w:color w:val="000000"/>
+              </w:rPr>
+              <w:t xml:space="preserve">  </w:t>
+            </w:r>
+            <w:r>
+              <w:rPr>
+                <w:rFonts w:eastAsia="Calibri"/>
+                <w:color w:val="000000"/>
+                <w:kern w:val="0"/>
+                <w:sz w:val="22"/>
+                <w:szCs w:val="22"/>
+                <w:lang w:val="pt-BR" w:eastAsia="en-US" w:bidi="ar-SA"/>
+              </w:rPr>
+              <w:t>[RF0</w:t>
+            </w:r>
+            <w:r>
+              <w:rPr>
+                <w:rFonts w:eastAsia="Calibri"/>
+                <w:color w:val="000000"/>
+                <w:kern w:val="0"/>
+                <w:sz w:val="22"/>
+                <w:szCs w:val="22"/>
+                <w:lang w:val="pt-BR" w:eastAsia="en-US" w:bidi="ar-SA"/>
+              </w:rPr>
+              <w:t>7</w:t>
+            </w:r>
+            <w:r>
+              <w:rPr>
+                <w:rFonts w:eastAsia="Calibri"/>
+                <w:color w:val="000000"/>
+                <w:kern w:val="0"/>
+                <w:sz w:val="22"/>
+                <w:szCs w:val="22"/>
+                <w:lang w:val="pt-BR" w:eastAsia="en-US" w:bidi="ar-SA"/>
+              </w:rPr>
+              <w:t>]</w:t>
             </w:r>
           </w:p>
           <w:p>
@@ -2682,6 +2970,66 @@
                 <w:szCs w:val="22"/>
                 <w:lang w:val="pt-BR" w:eastAsia="en-US" w:bidi="ar-SA"/>
               </w:rPr>
+              <w:t xml:space="preserve">RT08: </w:t>
+            </w:r>
+            <w:r>
+              <w:rPr>
+                <w:rFonts w:eastAsia="Calibri"/>
+                <w:kern w:val="0"/>
+                <w:sz w:val="22"/>
+                <w:szCs w:val="22"/>
+                <w:lang w:val="pt-BR" w:eastAsia="en-US" w:bidi="ar-SA"/>
+              </w:rPr>
+              <w:t>checar se a pagina local foi criada e está disponivel na porta 8000</w:t>
+            </w:r>
+            <w:r>
+              <w:rPr>
+                <w:rFonts w:eastAsia="Calibri"/>
+                <w:kern w:val="0"/>
+                <w:sz w:val="22"/>
+                <w:szCs w:val="22"/>
+                <w:lang w:val="pt-BR" w:eastAsia="en-US" w:bidi="ar-SA"/>
+              </w:rPr>
+              <w:t xml:space="preserve"> </w:t>
+            </w:r>
+            <w:r>
+              <w:rPr>
+                <w:rFonts w:eastAsia="Calibri"/>
+                <w:b w:val="false"/>
+                <w:bCs w:val="false"/>
+                <w:color w:val="000000"/>
+                <w:kern w:val="0"/>
+                <w:sz w:val="22"/>
+                <w:szCs w:val="22"/>
+                <w:lang w:val="pt-BR" w:eastAsia="en-US" w:bidi="ar-SA"/>
+              </w:rPr>
+              <w:t>[RF0</w:t>
+            </w:r>
+            <w:r>
+              <w:rPr>
+                <w:rFonts w:eastAsia="Calibri"/>
+                <w:b w:val="false"/>
+                <w:bCs w:val="false"/>
+                <w:color w:val="000000"/>
+                <w:kern w:val="0"/>
+                <w:sz w:val="22"/>
+                <w:szCs w:val="22"/>
+                <w:lang w:val="pt-BR" w:eastAsia="en-US" w:bidi="ar-SA"/>
+              </w:rPr>
+              <w:t>8</w:t>
+            </w:r>
+            <w:r>
+              <w:rPr>
+                <w:rFonts w:eastAsia="Calibri"/>
+                <w:b w:val="false"/>
+                <w:bCs w:val="false"/>
+                <w:color w:val="000000"/>
+                <w:kern w:val="0"/>
+                <w:sz w:val="22"/>
+                <w:szCs w:val="22"/>
+                <w:lang w:val="pt-BR" w:eastAsia="en-US" w:bidi="ar-SA"/>
+              </w:rPr>
+              <w:t>]</w:t>
             </w:r>
           </w:p>
           <w:p>
@@ -3078,7 +3426,7 @@
     <w:pPr>
       <w:widowControl/>
       <w:suppressAutoHyphens w:val="true"/>
-      <w:overflowPunct w:val="false"/>
+      <w:overflowPunct w:val="true"/>
       <w:bidi w:val="0"/>
       <w:spacing w:lineRule="auto" w:line="259" w:before="0" w:after="160"/>
       <w:jc w:val="left"/>

</xml_diff>